<commit_message>
added weapons to design doc
</commit_message>
<xml_diff>
--- a/documentation/design doc 1.docx
+++ b/documentation/design doc 1.docx
@@ -41,7 +41,88 @@
     </w:p>
     <w:p>
       <w:r>
-        <w:t>Tower Layers and Basic Abilities</w:t>
+        <w:t xml:space="preserve">Moving Castle </w:t>
+      </w:r>
+      <w:r>
+        <w:t>Layers and Basic Abilities</w:t>
+      </w:r>
+    </w:p>
+    <w:p>
+      <w:r>
+        <w:tab/>
+        <w:t>Bullet Stats</w:t>
+      </w:r>
+    </w:p>
+    <w:p>
+      <w:pPr>
+        <w:pStyle w:val="ListParagraph"/>
+        <w:numPr>
+          <w:ilvl w:val="0"/>
+          <w:numId w:val="4"/>
+        </w:numPr>
+      </w:pPr>
+      <w:r>
+        <w:t>Damage</w:t>
+      </w:r>
+    </w:p>
+    <w:p>
+      <w:pPr>
+        <w:pStyle w:val="ListParagraph"/>
+        <w:numPr>
+          <w:ilvl w:val="0"/>
+          <w:numId w:val="4"/>
+        </w:numPr>
+      </w:pPr>
+      <w:r>
+        <w:t>Speed</w:t>
+      </w:r>
+    </w:p>
+    <w:p>
+      <w:pPr>
+        <w:pStyle w:val="ListParagraph"/>
+        <w:numPr>
+          <w:ilvl w:val="0"/>
+          <w:numId w:val="4"/>
+        </w:numPr>
+      </w:pPr>
+      <w:r>
+        <w:t>Penetration</w:t>
+      </w:r>
+    </w:p>
+    <w:p>
+      <w:pPr>
+        <w:pStyle w:val="ListParagraph"/>
+        <w:numPr>
+          <w:ilvl w:val="0"/>
+          <w:numId w:val="4"/>
+        </w:numPr>
+      </w:pPr>
+      <w:r>
+        <w:t>Knockback</w:t>
+      </w:r>
+    </w:p>
+    <w:p>
+      <w:pPr>
+        <w:pStyle w:val="ListParagraph"/>
+        <w:numPr>
+          <w:ilvl w:val="1"/>
+          <w:numId w:val="4"/>
+        </w:numPr>
+      </w:pPr>
+      <w:r>
+        <w:t>Makes enemies intangible to other enemies while knocked back</w:t>
+      </w:r>
+    </w:p>
+    <w:p>
+      <w:pPr>
+        <w:pStyle w:val="ListParagraph"/>
+        <w:numPr>
+          <w:ilvl w:val="0"/>
+          <w:numId w:val="4"/>
+        </w:numPr>
+      </w:pPr>
+      <w:r>
+        <w:t>Range/lifetime</w:t>
       </w:r>
     </w:p>
     <w:p>
@@ -74,30 +155,306 @@
       <w:pPr>
         <w:pStyle w:val="ListParagraph"/>
         <w:numPr>
+          <w:ilvl w:val="0"/>
+          <w:numId w:val="3"/>
+        </w:numPr>
+      </w:pPr>
+      <w:r>
+        <w:t xml:space="preserve">Layer </w:t>
+      </w:r>
+      <w:r>
+        <w:t>2</w:t>
+      </w:r>
+      <w:r>
+        <w:t>:</w:t>
+      </w:r>
+      <w:r>
+        <w:t xml:space="preserve"> Tall Units</w:t>
+      </w:r>
+      <w:r>
+        <w:t xml:space="preserve"> </w:t>
+      </w:r>
+    </w:p>
+    <w:p>
+      <w:pPr>
+        <w:pStyle w:val="ListParagraph"/>
+        <w:numPr>
+          <w:ilvl w:val="0"/>
+          <w:numId w:val="3"/>
+        </w:numPr>
+      </w:pPr>
+      <w:r>
+        <w:t xml:space="preserve">Layer </w:t>
+      </w:r>
+      <w:r>
+        <w:t>3: Very Tall Units</w:t>
+      </w:r>
+    </w:p>
+    <w:p>
+      <w:pPr>
+        <w:pStyle w:val="ListParagraph"/>
+        <w:numPr>
+          <w:ilvl w:val="0"/>
+          <w:numId w:val="3"/>
+        </w:numPr>
+      </w:pPr>
+      <w:r>
+        <w:t>Layer 4: Aerial Units</w:t>
+      </w:r>
+    </w:p>
+    <w:p/>
+    <w:p>
+      <w:pPr>
+        <w:ind w:left="720"/>
+      </w:pPr>
+      <w:r>
+        <w:t>Weapons</w:t>
+      </w:r>
+    </w:p>
+    <w:p>
+      <w:pPr>
+        <w:pStyle w:val="ListParagraph"/>
+        <w:numPr>
+          <w:ilvl w:val="0"/>
+          <w:numId w:val="3"/>
+        </w:numPr>
+      </w:pPr>
+      <w:r>
+        <w:t>Spiral Gatling</w:t>
+      </w:r>
+    </w:p>
+    <w:p>
+      <w:pPr>
+        <w:pStyle w:val="ListParagraph"/>
+        <w:numPr>
           <w:ilvl w:val="1"/>
           <w:numId w:val="3"/>
         </w:numPr>
       </w:pPr>
-    </w:p>
-    <w:p>
-      <w:pPr>
-        <w:pStyle w:val="ListParagraph"/>
-        <w:numPr>
-          <w:ilvl w:val="0"/>
-          <w:numId w:val="3"/>
-        </w:numPr>
-      </w:pPr>
-      <w:r>
-        <w:t xml:space="preserve">Layer </w:t>
-      </w:r>
-      <w:r>
-        <w:t>2</w:t>
-      </w:r>
-      <w:r>
-        <w:t>:</w:t>
-      </w:r>
-      <w:r>
-        <w:t xml:space="preserve"> Tall Units</w:t>
+      <w:r>
+        <w:t>Barrel constantly spins around the tower and fires at a high fire rate</w:t>
+      </w:r>
+    </w:p>
+    <w:p>
+      <w:pPr>
+        <w:pStyle w:val="ListParagraph"/>
+        <w:numPr>
+          <w:ilvl w:val="1"/>
+          <w:numId w:val="3"/>
+        </w:numPr>
+      </w:pPr>
+      <w:r>
+        <w:t>Low damage, high knockback</w:t>
+      </w:r>
+    </w:p>
+    <w:p>
+      <w:pPr>
+        <w:pStyle w:val="ListParagraph"/>
+        <w:numPr>
+          <w:ilvl w:val="0"/>
+          <w:numId w:val="3"/>
+        </w:numPr>
+      </w:pPr>
+      <w:r>
+        <w:t>Sniper</w:t>
+      </w:r>
+    </w:p>
+    <w:p>
+      <w:pPr>
+        <w:pStyle w:val="ListParagraph"/>
+        <w:numPr>
+          <w:ilvl w:val="1"/>
+          <w:numId w:val="3"/>
+        </w:numPr>
+      </w:pPr>
+      <w:r>
+        <w:t>Targets enemies at +- 1 layer</w:t>
+      </w:r>
+    </w:p>
+    <w:p>
+      <w:pPr>
+        <w:pStyle w:val="ListParagraph"/>
+        <w:numPr>
+          <w:ilvl w:val="0"/>
+          <w:numId w:val="3"/>
+        </w:numPr>
+      </w:pPr>
+      <w:r>
+        <w:t>Heat Vent</w:t>
+      </w:r>
+    </w:p>
+    <w:p>
+      <w:pPr>
+        <w:pStyle w:val="ListParagraph"/>
+        <w:numPr>
+          <w:ilvl w:val="1"/>
+          <w:numId w:val="3"/>
+        </w:numPr>
+      </w:pPr>
+      <w:r>
+        <w:t>Periodic close range blasts of fire</w:t>
+      </w:r>
+    </w:p>
+    <w:p>
+      <w:pPr>
+        <w:pStyle w:val="ListParagraph"/>
+        <w:numPr>
+          <w:ilvl w:val="1"/>
+          <w:numId w:val="3"/>
+        </w:numPr>
+      </w:pPr>
+      <w:r>
+        <w:t>Low knockback, high damage, slow speed</w:t>
+      </w:r>
+    </w:p>
+    <w:p>
+      <w:pPr>
+        <w:pStyle w:val="ListParagraph"/>
+        <w:numPr>
+          <w:ilvl w:val="0"/>
+          <w:numId w:val="3"/>
+        </w:numPr>
+      </w:pPr>
+      <w:r>
+        <w:t>Air Vent</w:t>
+      </w:r>
+    </w:p>
+    <w:p>
+      <w:pPr>
+        <w:pStyle w:val="ListParagraph"/>
+        <w:numPr>
+          <w:ilvl w:val="1"/>
+          <w:numId w:val="3"/>
+        </w:numPr>
+      </w:pPr>
+      <w:r>
+        <w:t>Periodic close range blasts of air</w:t>
+      </w:r>
+    </w:p>
+    <w:p>
+      <w:pPr>
+        <w:pStyle w:val="ListParagraph"/>
+        <w:numPr>
+          <w:ilvl w:val="1"/>
+          <w:numId w:val="3"/>
+        </w:numPr>
+      </w:pPr>
+      <w:r>
+        <w:t>High knockback</w:t>
+      </w:r>
+    </w:p>
+    <w:p>
+      <w:pPr>
+        <w:pStyle w:val="ListParagraph"/>
+        <w:numPr>
+          <w:ilvl w:val="0"/>
+          <w:numId w:val="3"/>
+        </w:numPr>
+      </w:pPr>
+      <w:r>
+        <w:t>Laser</w:t>
+      </w:r>
+    </w:p>
+    <w:p>
+      <w:pPr>
+        <w:pStyle w:val="ListParagraph"/>
+        <w:numPr>
+          <w:ilvl w:val="1"/>
+          <w:numId w:val="3"/>
+        </w:numPr>
+      </w:pPr>
+      <w:r>
+        <w:t>Targets specific targets and creates a beam, damaging all enemies in beam</w:t>
+      </w:r>
+    </w:p>
+    <w:p>
+      <w:pPr>
+        <w:pStyle w:val="ListParagraph"/>
+        <w:numPr>
+          <w:ilvl w:val="0"/>
+          <w:numId w:val="3"/>
+        </w:numPr>
+      </w:pPr>
+      <w:r>
+        <w:t xml:space="preserve">Grapeshot </w:t>
+      </w:r>
+      <w:r>
+        <w:t>Shotgun (static)</w:t>
+      </w:r>
+    </w:p>
+    <w:p>
+      <w:pPr>
+        <w:pStyle w:val="ListParagraph"/>
+        <w:numPr>
+          <w:ilvl w:val="1"/>
+          <w:numId w:val="3"/>
+        </w:numPr>
+      </w:pPr>
+      <w:r>
+        <w:t>Auto firing shotgun that can be placed at a player-selected angle and never moved</w:t>
+      </w:r>
+    </w:p>
+    <w:p>
+      <w:pPr>
+        <w:pStyle w:val="ListParagraph"/>
+        <w:numPr>
+          <w:ilvl w:val="0"/>
+          <w:numId w:val="3"/>
+        </w:numPr>
+      </w:pPr>
+      <w:r>
+        <w:t>Cannons (Diagonal / Cardinal)</w:t>
+      </w:r>
+    </w:p>
+    <w:p>
+      <w:pPr>
+        <w:pStyle w:val="ListParagraph"/>
+        <w:numPr>
+          <w:ilvl w:val="1"/>
+          <w:numId w:val="3"/>
+        </w:numPr>
+      </w:pPr>
+      <w:r>
+        <w:t>Average weapon aimed in 4 directions, determined on spawn</w:t>
+      </w:r>
+    </w:p>
+    <w:p>
+      <w:pPr>
+        <w:pStyle w:val="ListParagraph"/>
+        <w:numPr>
+          <w:ilvl w:val="1"/>
+          <w:numId w:val="3"/>
+        </w:numPr>
+      </w:pPr>
+      <w:r>
+        <w:t>Medium fire rate, medium damage, low medium knockback, medium pierce</w:t>
+      </w:r>
+    </w:p>
+    <w:p>
+      <w:pPr>
+        <w:pStyle w:val="ListParagraph"/>
+        <w:numPr>
+          <w:ilvl w:val="0"/>
+          <w:numId w:val="3"/>
+        </w:numPr>
+      </w:pPr>
+      <w:r>
+        <w:t>Explosive Cannon (Static)</w:t>
+      </w:r>
+    </w:p>
+    <w:p>
+      <w:pPr>
+        <w:pStyle w:val="ListParagraph"/>
+        <w:numPr>
+          <w:ilvl w:val="1"/>
+          <w:numId w:val="3"/>
+        </w:numPr>
+      </w:pPr>
+      <w:r>
+        <w:t xml:space="preserve">Aimed in </w:t>
+      </w:r>
+      <w:r>
+        <w:t>2 opposite directions, determined by player</w:t>
       </w:r>
       <w:r>
         <w:t xml:space="preserve"> </w:t>
@@ -107,27 +464,192 @@
       <w:pPr>
         <w:pStyle w:val="ListParagraph"/>
         <w:numPr>
-          <w:ilvl w:val="0"/>
-          <w:numId w:val="3"/>
-        </w:numPr>
-      </w:pPr>
-      <w:r>
-        <w:t xml:space="preserve">Layer </w:t>
-      </w:r>
-      <w:r>
-        <w:t>3: Very Tall Units</w:t>
-      </w:r>
-    </w:p>
-    <w:p>
-      <w:pPr>
-        <w:pStyle w:val="ListParagraph"/>
-        <w:numPr>
-          <w:ilvl w:val="0"/>
-          <w:numId w:val="3"/>
-        </w:numPr>
-      </w:pPr>
-      <w:r>
-        <w:t>Layer 4: Aerial Units</w:t>
+          <w:ilvl w:val="1"/>
+          <w:numId w:val="3"/>
+        </w:numPr>
+      </w:pPr>
+      <w:r>
+        <w:t>Explodes on impact</w:t>
+      </w:r>
+    </w:p>
+    <w:p>
+      <w:pPr>
+        <w:pStyle w:val="ListParagraph"/>
+        <w:numPr>
+          <w:ilvl w:val="2"/>
+          <w:numId w:val="3"/>
+        </w:numPr>
+      </w:pPr>
+      <w:r>
+        <w:t>High damage, high knockback</w:t>
+      </w:r>
+    </w:p>
+    <w:p>
+      <w:pPr>
+        <w:pStyle w:val="ListParagraph"/>
+        <w:numPr>
+          <w:ilvl w:val="0"/>
+          <w:numId w:val="3"/>
+        </w:numPr>
+      </w:pPr>
+      <w:r>
+        <w:t>Ballistae</w:t>
+      </w:r>
+    </w:p>
+    <w:p>
+      <w:pPr>
+        <w:pStyle w:val="ListParagraph"/>
+        <w:numPr>
+          <w:ilvl w:val="1"/>
+          <w:numId w:val="3"/>
+        </w:numPr>
+      </w:pPr>
+      <w:r>
+        <w:t>8 direction tack shooter</w:t>
+      </w:r>
+    </w:p>
+    <w:p>
+      <w:pPr>
+        <w:pStyle w:val="ListParagraph"/>
+        <w:numPr>
+          <w:ilvl w:val="0"/>
+          <w:numId w:val="3"/>
+        </w:numPr>
+      </w:pPr>
+      <w:r>
+        <w:t>Dragonator</w:t>
+      </w:r>
+    </w:p>
+    <w:p>
+      <w:pPr>
+        <w:pStyle w:val="ListParagraph"/>
+        <w:numPr>
+          <w:ilvl w:val="1"/>
+          <w:numId w:val="3"/>
+        </w:numPr>
+      </w:pPr>
+      <w:r>
+        <w:t>8 direction stabber</w:t>
+      </w:r>
+    </w:p>
+    <w:p>
+      <w:pPr>
+        <w:pStyle w:val="ListParagraph"/>
+        <w:numPr>
+          <w:ilvl w:val="1"/>
+          <w:numId w:val="3"/>
+        </w:numPr>
+      </w:pPr>
+      <w:r>
+        <w:t>High damage while extending, low knockback</w:t>
+      </w:r>
+    </w:p>
+    <w:p>
+      <w:pPr>
+        <w:pStyle w:val="ListParagraph"/>
+        <w:numPr>
+          <w:ilvl w:val="1"/>
+          <w:numId w:val="3"/>
+        </w:numPr>
+      </w:pPr>
+      <w:r>
+        <w:t>lower damage when extended, medium knockback</w:t>
+      </w:r>
+    </w:p>
+    <w:p>
+      <w:pPr>
+        <w:pStyle w:val="ListParagraph"/>
+        <w:numPr>
+          <w:ilvl w:val="1"/>
+          <w:numId w:val="3"/>
+        </w:numPr>
+      </w:pPr>
+      <w:r>
+        <w:t>very low fire rate, activated on proximity</w:t>
+      </w:r>
+    </w:p>
+    <w:p>
+      <w:pPr>
+        <w:pStyle w:val="ListParagraph"/>
+        <w:numPr>
+          <w:ilvl w:val="0"/>
+          <w:numId w:val="3"/>
+        </w:numPr>
+      </w:pPr>
+      <w:r>
+        <w:t>Explosive Mortar</w:t>
+      </w:r>
+    </w:p>
+    <w:p>
+      <w:pPr>
+        <w:pStyle w:val="ListParagraph"/>
+        <w:numPr>
+          <w:ilvl w:val="1"/>
+          <w:numId w:val="3"/>
+        </w:numPr>
+      </w:pPr>
+      <w:r>
+        <w:t>targets area in front of strongest enemy on ground</w:t>
+      </w:r>
+    </w:p>
+    <w:p>
+      <w:pPr>
+        <w:pStyle w:val="ListParagraph"/>
+        <w:numPr>
+          <w:ilvl w:val="1"/>
+          <w:numId w:val="3"/>
+        </w:numPr>
+      </w:pPr>
+      <w:r>
+        <w:t>long range</w:t>
+      </w:r>
+    </w:p>
+    <w:p>
+      <w:pPr>
+        <w:pStyle w:val="ListParagraph"/>
+        <w:numPr>
+          <w:ilvl w:val="1"/>
+          <w:numId w:val="3"/>
+        </w:numPr>
+      </w:pPr>
+      <w:r>
+        <w:t>high explosive damage, high knockback</w:t>
+      </w:r>
+    </w:p>
+    <w:p>
+      <w:pPr>
+        <w:pStyle w:val="ListParagraph"/>
+        <w:numPr>
+          <w:ilvl w:val="0"/>
+          <w:numId w:val="3"/>
+        </w:numPr>
+      </w:pPr>
+      <w:r>
+        <w:t>Harpoons</w:t>
+      </w:r>
+    </w:p>
+    <w:p>
+      <w:pPr>
+        <w:pStyle w:val="ListParagraph"/>
+        <w:numPr>
+          <w:ilvl w:val="1"/>
+          <w:numId w:val="3"/>
+        </w:numPr>
+      </w:pPr>
+      <w:r>
+        <w:t>Shoot at current layer and +1</w:t>
+      </w:r>
+    </w:p>
+    <w:p>
+      <w:pPr>
+        <w:pStyle w:val="ListParagraph"/>
+        <w:numPr>
+          <w:ilvl w:val="1"/>
+          <w:numId w:val="3"/>
+        </w:numPr>
+      </w:pPr>
+      <w:r>
+        <w:t>Any air enemies get impaled and fall to ground, having very slow movement speed</w:t>
       </w:r>
     </w:p>
     <w:p>
@@ -661,15 +1183,7 @@
         </w:numPr>
       </w:pPr>
       <w:r>
-        <w:t xml:space="preserve">(remove following 2 if </w:t>
-      </w:r>
-      <w:proofErr w:type="spellStart"/>
-      <w:r>
-        <w:t>its</w:t>
-      </w:r>
-      <w:proofErr w:type="spellEnd"/>
-      <w:r>
-        <w:t xml:space="preserve"> too complicated for the vibes of an auto shooter)</w:t>
+        <w:t>(remove following 2 if its too complicated for the vibes of an auto shooter)</w:t>
       </w:r>
     </w:p>
     <w:p>
@@ -720,13 +1234,8 @@
       </w:pPr>
     </w:p>
     <w:p>
-      <w:proofErr w:type="spellStart"/>
-      <w:r>
-        <w:t>Towerbuilding</w:t>
-      </w:r>
-      <w:proofErr w:type="spellEnd"/>
-      <w:r>
-        <w:t xml:space="preserve"> Progression</w:t>
+      <w:r>
+        <w:t>Towerbuilding Progression</w:t>
       </w:r>
     </w:p>
     <w:p>
@@ -748,6 +1257,118 @@
 <file path=word/numbering.xml><?xml version="1.0" encoding="utf-8"?>
 <w:numbering xmlns:wpc="http://schemas.microsoft.com/office/word/2010/wordprocessingCanvas" xmlns:cx="http://schemas.microsoft.com/office/drawing/2014/chartex" xmlns:cx1="http://schemas.microsoft.com/office/drawing/2015/9/8/chartex" xmlns:cx2="http://schemas.microsoft.com/office/drawing/2015/10/21/chartex" xmlns:cx3="http://schemas.microsoft.com/office/drawing/2016/5/9/chartex" xmlns:cx4="http://schemas.microsoft.com/office/drawing/2016/5/10/chartex" xmlns:cx5="http://schemas.microsoft.com/office/drawing/2016/5/11/chartex" xmlns:cx6="http://schemas.microsoft.com/office/drawing/2016/5/12/chartex" xmlns:cx7="http://schemas.microsoft.com/office/drawing/2016/5/13/chartex" xmlns:cx8="http://schemas.microsoft.com/office/drawing/2016/5/14/chartex" xmlns:mc="http://schemas.openxmlformats.org/markup-compatibility/2006" xmlns:aink="http://schemas.microsoft.com/office/drawing/2016/ink" xmlns:am3d="http://schemas.microsoft.com/office/drawing/2017/model3d" xmlns:o="urn:schemas-microsoft-com:office:office" xmlns:oel="http://schemas.microsoft.com/office/2019/extlst" xmlns:r="http://schemas.openxmlformats.org/officeDocument/2006/relationships" xmlns:m="http://schemas.openxmlformats.org/officeDocument/2006/math" xmlns:v="urn:schemas-microsoft-com:vml" xmlns:wp14="http://schemas.microsoft.com/office/word/2010/wordprocessingDrawing" xmlns:wp="http://schemas.openxmlformats.org/drawingml/2006/wordprocessingDrawing" xmlns:w10="urn:schemas-microsoft-com:office:word" xmlns:w="http://schemas.openxmlformats.org/wordprocessingml/2006/main" xmlns:w14="http://schemas.microsoft.com/office/word/2010/wordml" xmlns:w15="http://schemas.microsoft.com/office/word/2012/wordml" xmlns:w16cex="http://schemas.microsoft.com/office/word/2018/wordml/cex" xmlns:w16cid="http://schemas.microsoft.com/office/word/2016/wordml/cid" xmlns:w16="http://schemas.microsoft.com/office/word/2018/wordml" xmlns:w16du="http://schemas.microsoft.com/office/word/2023/wordml/word16du" xmlns:w16sdtdh="http://schemas.microsoft.com/office/word/2020/wordml/sdtdatahash" xmlns:w16se="http://schemas.microsoft.com/office/word/2015/wordml/symex" xmlns:wpg="http://schemas.microsoft.com/office/word/2010/wordprocessingGroup" xmlns:wpi="http://schemas.microsoft.com/office/word/2010/wordprocessingInk" xmlns:wne="http://schemas.microsoft.com/office/word/2006/wordml" xmlns:wps="http://schemas.microsoft.com/office/word/2010/wordprocessingShape" mc:Ignorable="w14 w15 w16se w16cid w16 w16cex w16sdtdh w16du wp14">
   <w:abstractNum w:abstractNumId="0" w15:restartNumberingAfterBreak="0">
+    <w:nsid w:val="01B94DA5"/>
+    <w:multiLevelType w:val="hybridMultilevel"/>
+    <w:tmpl w:val="C4A68A40"/>
+    <w:lvl w:ilvl="0" w:tplc="095A46FC">
+      <w:numFmt w:val="bullet"/>
+      <w:lvlText w:val="-"/>
+      <w:lvlJc w:val="left"/>
+      <w:pPr>
+        <w:ind w:left="1080" w:hanging="360"/>
+      </w:pPr>
+      <w:rPr>
+        <w:rFonts w:ascii="Aptos" w:eastAsiaTheme="minorHAnsi" w:hAnsi="Aptos" w:cstheme="minorBidi" w:hint="default"/>
+      </w:rPr>
+    </w:lvl>
+    <w:lvl w:ilvl="1" w:tplc="04090003">
+      <w:start w:val="1"/>
+      <w:numFmt w:val="bullet"/>
+      <w:lvlText w:val="o"/>
+      <w:lvlJc w:val="left"/>
+      <w:pPr>
+        <w:ind w:left="1800" w:hanging="360"/>
+      </w:pPr>
+      <w:rPr>
+        <w:rFonts w:ascii="Courier New" w:hAnsi="Courier New" w:cs="Courier New" w:hint="default"/>
+      </w:rPr>
+    </w:lvl>
+    <w:lvl w:ilvl="2" w:tplc="04090005" w:tentative="1">
+      <w:start w:val="1"/>
+      <w:numFmt w:val="bullet"/>
+      <w:lvlText w:val=""/>
+      <w:lvlJc w:val="left"/>
+      <w:pPr>
+        <w:ind w:left="2520" w:hanging="360"/>
+      </w:pPr>
+      <w:rPr>
+        <w:rFonts w:ascii="Wingdings" w:hAnsi="Wingdings" w:hint="default"/>
+      </w:rPr>
+    </w:lvl>
+    <w:lvl w:ilvl="3" w:tplc="04090001" w:tentative="1">
+      <w:start w:val="1"/>
+      <w:numFmt w:val="bullet"/>
+      <w:lvlText w:val=""/>
+      <w:lvlJc w:val="left"/>
+      <w:pPr>
+        <w:ind w:left="3240" w:hanging="360"/>
+      </w:pPr>
+      <w:rPr>
+        <w:rFonts w:ascii="Symbol" w:hAnsi="Symbol" w:hint="default"/>
+      </w:rPr>
+    </w:lvl>
+    <w:lvl w:ilvl="4" w:tplc="04090003" w:tentative="1">
+      <w:start w:val="1"/>
+      <w:numFmt w:val="bullet"/>
+      <w:lvlText w:val="o"/>
+      <w:lvlJc w:val="left"/>
+      <w:pPr>
+        <w:ind w:left="3960" w:hanging="360"/>
+      </w:pPr>
+      <w:rPr>
+        <w:rFonts w:ascii="Courier New" w:hAnsi="Courier New" w:cs="Courier New" w:hint="default"/>
+      </w:rPr>
+    </w:lvl>
+    <w:lvl w:ilvl="5" w:tplc="04090005" w:tentative="1">
+      <w:start w:val="1"/>
+      <w:numFmt w:val="bullet"/>
+      <w:lvlText w:val=""/>
+      <w:lvlJc w:val="left"/>
+      <w:pPr>
+        <w:ind w:left="4680" w:hanging="360"/>
+      </w:pPr>
+      <w:rPr>
+        <w:rFonts w:ascii="Wingdings" w:hAnsi="Wingdings" w:hint="default"/>
+      </w:rPr>
+    </w:lvl>
+    <w:lvl w:ilvl="6" w:tplc="04090001" w:tentative="1">
+      <w:start w:val="1"/>
+      <w:numFmt w:val="bullet"/>
+      <w:lvlText w:val=""/>
+      <w:lvlJc w:val="left"/>
+      <w:pPr>
+        <w:ind w:left="5400" w:hanging="360"/>
+      </w:pPr>
+      <w:rPr>
+        <w:rFonts w:ascii="Symbol" w:hAnsi="Symbol" w:hint="default"/>
+      </w:rPr>
+    </w:lvl>
+    <w:lvl w:ilvl="7" w:tplc="04090003" w:tentative="1">
+      <w:start w:val="1"/>
+      <w:numFmt w:val="bullet"/>
+      <w:lvlText w:val="o"/>
+      <w:lvlJc w:val="left"/>
+      <w:pPr>
+        <w:ind w:left="6120" w:hanging="360"/>
+      </w:pPr>
+      <w:rPr>
+        <w:rFonts w:ascii="Courier New" w:hAnsi="Courier New" w:cs="Courier New" w:hint="default"/>
+      </w:rPr>
+    </w:lvl>
+    <w:lvl w:ilvl="8" w:tplc="04090005" w:tentative="1">
+      <w:start w:val="1"/>
+      <w:numFmt w:val="bullet"/>
+      <w:lvlText w:val=""/>
+      <w:lvlJc w:val="left"/>
+      <w:pPr>
+        <w:ind w:left="6840" w:hanging="360"/>
+      </w:pPr>
+      <w:rPr>
+        <w:rFonts w:ascii="Wingdings" w:hAnsi="Wingdings" w:hint="default"/>
+      </w:rPr>
+    </w:lvl>
+  </w:abstractNum>
+  <w:abstractNum w:abstractNumId="1" w15:restartNumberingAfterBreak="0">
     <w:nsid w:val="50311B1E"/>
     <w:multiLevelType w:val="hybridMultilevel"/>
     <w:tmpl w:val="1B30552A"/>
@@ -859,7 +1480,7 @@
       </w:rPr>
     </w:lvl>
   </w:abstractNum>
-  <w:abstractNum w:abstractNumId="1" w15:restartNumberingAfterBreak="0">
+  <w:abstractNum w:abstractNumId="2" w15:restartNumberingAfterBreak="0">
     <w:nsid w:val="56827600"/>
     <w:multiLevelType w:val="hybridMultilevel"/>
     <w:tmpl w:val="3CA29606"/>
@@ -971,7 +1592,7 @@
       </w:rPr>
     </w:lvl>
   </w:abstractNum>
-  <w:abstractNum w:abstractNumId="2" w15:restartNumberingAfterBreak="0">
+  <w:abstractNum w:abstractNumId="3" w15:restartNumberingAfterBreak="0">
     <w:nsid w:val="5E180D6B"/>
     <w:multiLevelType w:val="hybridMultilevel"/>
     <w:tmpl w:val="726868D0"/>
@@ -999,7 +1620,7 @@
         <w:rFonts w:ascii="Courier New" w:hAnsi="Courier New" w:cs="Courier New" w:hint="default"/>
       </w:rPr>
     </w:lvl>
-    <w:lvl w:ilvl="2" w:tplc="04090005" w:tentative="1">
+    <w:lvl w:ilvl="2" w:tplc="04090005">
       <w:start w:val="1"/>
       <w:numFmt w:val="bullet"/>
       <w:lvlText w:val=""/>
@@ -1085,13 +1706,16 @@
     </w:lvl>
   </w:abstractNum>
   <w:num w:numId="1" w16cid:durableId="635065077">
-    <w:abstractNumId w:val="0"/>
+    <w:abstractNumId w:val="1"/>
   </w:num>
   <w:num w:numId="2" w16cid:durableId="738678376">
-    <w:abstractNumId w:val="1"/>
+    <w:abstractNumId w:val="2"/>
   </w:num>
   <w:num w:numId="3" w16cid:durableId="1877816577">
-    <w:abstractNumId w:val="2"/>
+    <w:abstractNumId w:val="3"/>
+  </w:num>
+  <w:num w:numId="4" w16cid:durableId="39288827">
+    <w:abstractNumId w:val="0"/>
   </w:num>
 </w:numbering>
 </file>

</xml_diff>

<commit_message>
added locomotions and mage tower to doc
</commit_message>
<xml_diff>
--- a/documentation/design doc 1.docx
+++ b/documentation/design doc 1.docx
@@ -1,6 +1,6 @@
 
 <file path=word/document.xml><?xml version="1.0" encoding="utf-8"?>
-<w:document xmlns:wpc="http://schemas.microsoft.com/office/word/2010/wordprocessingCanvas" xmlns:cx="http://schemas.microsoft.com/office/drawing/2014/chartex" xmlns:cx1="http://schemas.microsoft.com/office/drawing/2015/9/8/chartex" xmlns:cx2="http://schemas.microsoft.com/office/drawing/2015/10/21/chartex" xmlns:cx3="http://schemas.microsoft.com/office/drawing/2016/5/9/chartex" xmlns:cx4="http://schemas.microsoft.com/office/drawing/2016/5/10/chartex" xmlns:cx5="http://schemas.microsoft.com/office/drawing/2016/5/11/chartex" xmlns:cx6="http://schemas.microsoft.com/office/drawing/2016/5/12/chartex" xmlns:cx7="http://schemas.microsoft.com/office/drawing/2016/5/13/chartex" xmlns:cx8="http://schemas.microsoft.com/office/drawing/2016/5/14/chartex" xmlns:mc="http://schemas.openxmlformats.org/markup-compatibility/2006" xmlns:aink="http://schemas.microsoft.com/office/drawing/2016/ink" xmlns:am3d="http://schemas.microsoft.com/office/drawing/2017/model3d" xmlns:o="urn:schemas-microsoft-com:office:office" xmlns:oel="http://schemas.microsoft.com/office/2019/extlst" xmlns:r="http://schemas.openxmlformats.org/officeDocument/2006/relationships" xmlns:m="http://schemas.openxmlformats.org/officeDocument/2006/math" xmlns:v="urn:schemas-microsoft-com:vml" xmlns:wp14="http://schemas.microsoft.com/office/word/2010/wordprocessingDrawing" xmlns:wp="http://schemas.openxmlformats.org/drawingml/2006/wordprocessingDrawing" xmlns:w10="urn:schemas-microsoft-com:office:word" xmlns:w="http://schemas.openxmlformats.org/wordprocessingml/2006/main" xmlns:w14="http://schemas.microsoft.com/office/word/2010/wordml" xmlns:w15="http://schemas.microsoft.com/office/word/2012/wordml" xmlns:w16cex="http://schemas.microsoft.com/office/word/2018/wordml/cex" xmlns:w16cid="http://schemas.microsoft.com/office/word/2016/wordml/cid" xmlns:w16="http://schemas.microsoft.com/office/word/2018/wordml" xmlns:w16du="http://schemas.microsoft.com/office/word/2023/wordml/word16du" xmlns:w16sdtdh="http://schemas.microsoft.com/office/word/2020/wordml/sdtdatahash" xmlns:w16se="http://schemas.microsoft.com/office/word/2015/wordml/symex" xmlns:wpg="http://schemas.microsoft.com/office/word/2010/wordprocessingGroup" xmlns:wpi="http://schemas.microsoft.com/office/word/2010/wordprocessingInk" xmlns:wne="http://schemas.microsoft.com/office/word/2006/wordml" xmlns:wps="http://schemas.microsoft.com/office/word/2010/wordprocessingShape" mc:Ignorable="w14 w15 w16se w16cid w16 w16cex w16sdtdh w16du wp14">
+<w:document xmlns:wpc="http://schemas.microsoft.com/office/word/2010/wordprocessingCanvas" xmlns:cx="http://schemas.microsoft.com/office/drawing/2014/chartex" xmlns:cx1="http://schemas.microsoft.com/office/drawing/2015/9/8/chartex" xmlns:cx2="http://schemas.microsoft.com/office/drawing/2015/10/21/chartex" xmlns:cx3="http://schemas.microsoft.com/office/drawing/2016/5/9/chartex" xmlns:cx4="http://schemas.microsoft.com/office/drawing/2016/5/10/chartex" xmlns:cx5="http://schemas.microsoft.com/office/drawing/2016/5/11/chartex" xmlns:cx6="http://schemas.microsoft.com/office/drawing/2016/5/12/chartex" xmlns:cx7="http://schemas.microsoft.com/office/drawing/2016/5/13/chartex" xmlns:cx8="http://schemas.microsoft.com/office/drawing/2016/5/14/chartex" xmlns:mc="http://schemas.openxmlformats.org/markup-compatibility/2006" xmlns:aink="http://schemas.microsoft.com/office/drawing/2016/ink" xmlns:am3d="http://schemas.microsoft.com/office/drawing/2017/model3d" xmlns:o="urn:schemas-microsoft-com:office:office" xmlns:oel="http://schemas.microsoft.com/office/2019/extlst" xmlns:r="http://schemas.openxmlformats.org/officeDocument/2006/relationships" xmlns:m="http://schemas.openxmlformats.org/officeDocument/2006/math" xmlns:v="urn:schemas-microsoft-com:vml" xmlns:wp14="http://schemas.microsoft.com/office/word/2010/wordprocessingDrawing" xmlns:wp="http://schemas.openxmlformats.org/drawingml/2006/wordprocessingDrawing" xmlns:w10="urn:schemas-microsoft-com:office:word" xmlns:w="http://schemas.openxmlformats.org/wordprocessingml/2006/main" xmlns:w14="http://schemas.microsoft.com/office/word/2010/wordml" xmlns:w15="http://schemas.microsoft.com/office/word/2012/wordml" xmlns:w16cex="http://schemas.microsoft.com/office/word/2018/wordml/cex" xmlns:w16cid="http://schemas.microsoft.com/office/word/2016/wordml/cid" xmlns:w16="http://schemas.microsoft.com/office/word/2018/wordml" xmlns:w16sdtdh="http://schemas.microsoft.com/office/word/2020/wordml/sdtdatahash" xmlns:w16se="http://schemas.microsoft.com/office/word/2015/wordml/symex" xmlns:wpg="http://schemas.microsoft.com/office/word/2010/wordprocessingGroup" xmlns:wpi="http://schemas.microsoft.com/office/word/2010/wordprocessingInk" xmlns:wne="http://schemas.microsoft.com/office/word/2006/wordml" xmlns:wps="http://schemas.microsoft.com/office/word/2010/wordprocessingShape" mc:Ignorable="w14 w15 w16se w16cid w16 w16cex w16sdtdh wp14">
   <w:body>
     <w:p>
       <w:r>
@@ -415,6 +415,7 @@
         </w:numPr>
       </w:pPr>
       <w:r>
+        <w:lastRenderedPageBreak/>
         <w:t>Average weapon aimed in 4 directions, determined on spawn</w:t>
       </w:r>
     </w:p>
@@ -653,6 +654,103 @@
       </w:r>
     </w:p>
     <w:p>
+      <w:pPr>
+        <w:pStyle w:val="ListParagraph"/>
+        <w:numPr>
+          <w:ilvl w:val="0"/>
+          <w:numId w:val="3"/>
+        </w:numPr>
+      </w:pPr>
+      <w:r>
+        <w:t>Mage Tower</w:t>
+      </w:r>
+    </w:p>
+    <w:p>
+      <w:pPr>
+        <w:pStyle w:val="ListParagraph"/>
+        <w:numPr>
+          <w:ilvl w:val="1"/>
+          <w:numId w:val="3"/>
+        </w:numPr>
+      </w:pPr>
+      <w:r>
+        <w:t>Shoots at closest enemy in current layer and -1</w:t>
+      </w:r>
+    </w:p>
+    <w:p>
+      <w:pPr>
+        <w:pStyle w:val="ListParagraph"/>
+        <w:numPr>
+          <w:ilvl w:val="1"/>
+          <w:numId w:val="3"/>
+        </w:numPr>
+      </w:pPr>
+      <w:r>
+        <w:t>Low knockback, medium damage</w:t>
+      </w:r>
+    </w:p>
+    <w:p>
+      <w:pPr>
+        <w:ind w:left="720"/>
+      </w:pPr>
+    </w:p>
+    <w:p>
+      <w:pPr>
+        <w:ind w:left="720"/>
+      </w:pPr>
+      <w:r>
+        <w:t>Locomotion</w:t>
+      </w:r>
+    </w:p>
+    <w:p>
+      <w:pPr>
+        <w:pStyle w:val="ListParagraph"/>
+        <w:numPr>
+          <w:ilvl w:val="0"/>
+          <w:numId w:val="3"/>
+        </w:numPr>
+      </w:pPr>
+      <w:r>
+        <w:t>Walker legs</w:t>
+      </w:r>
+    </w:p>
+    <w:p>
+      <w:pPr>
+        <w:pStyle w:val="ListParagraph"/>
+        <w:numPr>
+          <w:ilvl w:val="0"/>
+          <w:numId w:val="3"/>
+        </w:numPr>
+      </w:pPr>
+      <w:r>
+        <w:t>Tank Treads</w:t>
+      </w:r>
+    </w:p>
+    <w:p>
+      <w:pPr>
+        <w:pStyle w:val="ListParagraph"/>
+        <w:numPr>
+          <w:ilvl w:val="0"/>
+          <w:numId w:val="3"/>
+        </w:numPr>
+      </w:pPr>
+      <w:r>
+        <w:t>Spider Legs</w:t>
+      </w:r>
+    </w:p>
+    <w:p>
+      <w:pPr>
+        <w:pStyle w:val="ListParagraph"/>
+        <w:numPr>
+          <w:ilvl w:val="0"/>
+          <w:numId w:val="3"/>
+        </w:numPr>
+      </w:pPr>
+      <w:r>
+        <w:t>Shopping cart wheels</w:t>
+      </w:r>
+    </w:p>
+    <w:p>
       <w:r>
         <w:t>Enemy Types</w:t>
       </w:r>
@@ -766,6 +864,7 @@
         </w:numPr>
       </w:pPr>
       <w:r>
+        <w:lastRenderedPageBreak/>
         <w:t>Medium health</w:t>
       </w:r>
     </w:p>
@@ -1210,6 +1309,7 @@
         </w:numPr>
       </w:pPr>
       <w:r>
+        <w:lastRenderedPageBreak/>
         <w:t>Keeps distance at low health, attacking with fireballs (?)</w:t>
       </w:r>
     </w:p>
@@ -1255,7 +1355,7 @@
 </file>
 
 <file path=word/numbering.xml><?xml version="1.0" encoding="utf-8"?>
-<w:numbering xmlns:wpc="http://schemas.microsoft.com/office/word/2010/wordprocessingCanvas" xmlns:cx="http://schemas.microsoft.com/office/drawing/2014/chartex" xmlns:cx1="http://schemas.microsoft.com/office/drawing/2015/9/8/chartex" xmlns:cx2="http://schemas.microsoft.com/office/drawing/2015/10/21/chartex" xmlns:cx3="http://schemas.microsoft.com/office/drawing/2016/5/9/chartex" xmlns:cx4="http://schemas.microsoft.com/office/drawing/2016/5/10/chartex" xmlns:cx5="http://schemas.microsoft.com/office/drawing/2016/5/11/chartex" xmlns:cx6="http://schemas.microsoft.com/office/drawing/2016/5/12/chartex" xmlns:cx7="http://schemas.microsoft.com/office/drawing/2016/5/13/chartex" xmlns:cx8="http://schemas.microsoft.com/office/drawing/2016/5/14/chartex" xmlns:mc="http://schemas.openxmlformats.org/markup-compatibility/2006" xmlns:aink="http://schemas.microsoft.com/office/drawing/2016/ink" xmlns:am3d="http://schemas.microsoft.com/office/drawing/2017/model3d" xmlns:o="urn:schemas-microsoft-com:office:office" xmlns:oel="http://schemas.microsoft.com/office/2019/extlst" xmlns:r="http://schemas.openxmlformats.org/officeDocument/2006/relationships" xmlns:m="http://schemas.openxmlformats.org/officeDocument/2006/math" xmlns:v="urn:schemas-microsoft-com:vml" xmlns:wp14="http://schemas.microsoft.com/office/word/2010/wordprocessingDrawing" xmlns:wp="http://schemas.openxmlformats.org/drawingml/2006/wordprocessingDrawing" xmlns:w10="urn:schemas-microsoft-com:office:word" xmlns:w="http://schemas.openxmlformats.org/wordprocessingml/2006/main" xmlns:w14="http://schemas.microsoft.com/office/word/2010/wordml" xmlns:w15="http://schemas.microsoft.com/office/word/2012/wordml" xmlns:w16cex="http://schemas.microsoft.com/office/word/2018/wordml/cex" xmlns:w16cid="http://schemas.microsoft.com/office/word/2016/wordml/cid" xmlns:w16="http://schemas.microsoft.com/office/word/2018/wordml" xmlns:w16du="http://schemas.microsoft.com/office/word/2023/wordml/word16du" xmlns:w16sdtdh="http://schemas.microsoft.com/office/word/2020/wordml/sdtdatahash" xmlns:w16se="http://schemas.microsoft.com/office/word/2015/wordml/symex" xmlns:wpg="http://schemas.microsoft.com/office/word/2010/wordprocessingGroup" xmlns:wpi="http://schemas.microsoft.com/office/word/2010/wordprocessingInk" xmlns:wne="http://schemas.microsoft.com/office/word/2006/wordml" xmlns:wps="http://schemas.microsoft.com/office/word/2010/wordprocessingShape" mc:Ignorable="w14 w15 w16se w16cid w16 w16cex w16sdtdh w16du wp14">
+<w:numbering xmlns:wpc="http://schemas.microsoft.com/office/word/2010/wordprocessingCanvas" xmlns:cx="http://schemas.microsoft.com/office/drawing/2014/chartex" xmlns:cx1="http://schemas.microsoft.com/office/drawing/2015/9/8/chartex" xmlns:cx2="http://schemas.microsoft.com/office/drawing/2015/10/21/chartex" xmlns:cx3="http://schemas.microsoft.com/office/drawing/2016/5/9/chartex" xmlns:cx4="http://schemas.microsoft.com/office/drawing/2016/5/10/chartex" xmlns:cx5="http://schemas.microsoft.com/office/drawing/2016/5/11/chartex" xmlns:cx6="http://schemas.microsoft.com/office/drawing/2016/5/12/chartex" xmlns:cx7="http://schemas.microsoft.com/office/drawing/2016/5/13/chartex" xmlns:cx8="http://schemas.microsoft.com/office/drawing/2016/5/14/chartex" xmlns:mc="http://schemas.openxmlformats.org/markup-compatibility/2006" xmlns:aink="http://schemas.microsoft.com/office/drawing/2016/ink" xmlns:am3d="http://schemas.microsoft.com/office/drawing/2017/model3d" xmlns:o="urn:schemas-microsoft-com:office:office" xmlns:oel="http://schemas.microsoft.com/office/2019/extlst" xmlns:r="http://schemas.openxmlformats.org/officeDocument/2006/relationships" xmlns:m="http://schemas.openxmlformats.org/officeDocument/2006/math" xmlns:v="urn:schemas-microsoft-com:vml" xmlns:wp14="http://schemas.microsoft.com/office/word/2010/wordprocessingDrawing" xmlns:wp="http://schemas.openxmlformats.org/drawingml/2006/wordprocessingDrawing" xmlns:w10="urn:schemas-microsoft-com:office:word" xmlns:w="http://schemas.openxmlformats.org/wordprocessingml/2006/main" xmlns:w14="http://schemas.microsoft.com/office/word/2010/wordml" xmlns:w15="http://schemas.microsoft.com/office/word/2012/wordml" xmlns:w16cex="http://schemas.microsoft.com/office/word/2018/wordml/cex" xmlns:w16cid="http://schemas.microsoft.com/office/word/2016/wordml/cid" xmlns:w16="http://schemas.microsoft.com/office/word/2018/wordml" xmlns:w16sdtdh="http://schemas.microsoft.com/office/word/2020/wordml/sdtdatahash" xmlns:w16se="http://schemas.microsoft.com/office/word/2015/wordml/symex" xmlns:wpg="http://schemas.microsoft.com/office/word/2010/wordprocessingGroup" xmlns:wpi="http://schemas.microsoft.com/office/word/2010/wordprocessingInk" xmlns:wne="http://schemas.microsoft.com/office/word/2006/wordml" xmlns:wps="http://schemas.microsoft.com/office/word/2010/wordprocessingShape" mc:Ignorable="w14 w15 w16se w16cid w16 w16cex w16sdtdh wp14">
   <w:abstractNum w:abstractNumId="0" w15:restartNumberingAfterBreak="0">
     <w:nsid w:val="01B94DA5"/>
     <w:multiLevelType w:val="hybridMultilevel"/>
@@ -1721,7 +1821,7 @@
 </file>
 
 <file path=word/styles.xml><?xml version="1.0" encoding="utf-8"?>
-<w:styles xmlns:mc="http://schemas.openxmlformats.org/markup-compatibility/2006" xmlns:r="http://schemas.openxmlformats.org/officeDocument/2006/relationships" xmlns:w="http://schemas.openxmlformats.org/wordprocessingml/2006/main" xmlns:w14="http://schemas.microsoft.com/office/word/2010/wordml" xmlns:w15="http://schemas.microsoft.com/office/word/2012/wordml" xmlns:w16cex="http://schemas.microsoft.com/office/word/2018/wordml/cex" xmlns:w16cid="http://schemas.microsoft.com/office/word/2016/wordml/cid" xmlns:w16="http://schemas.microsoft.com/office/word/2018/wordml" xmlns:w16du="http://schemas.microsoft.com/office/word/2023/wordml/word16du" xmlns:w16sdtdh="http://schemas.microsoft.com/office/word/2020/wordml/sdtdatahash" xmlns:w16se="http://schemas.microsoft.com/office/word/2015/wordml/symex" mc:Ignorable="w14 w15 w16se w16cid w16 w16cex w16sdtdh w16du">
+<w:styles xmlns:mc="http://schemas.openxmlformats.org/markup-compatibility/2006" xmlns:r="http://schemas.openxmlformats.org/officeDocument/2006/relationships" xmlns:w="http://schemas.openxmlformats.org/wordprocessingml/2006/main" xmlns:w14="http://schemas.microsoft.com/office/word/2010/wordml" xmlns:w15="http://schemas.microsoft.com/office/word/2012/wordml" xmlns:w16cex="http://schemas.microsoft.com/office/word/2018/wordml/cex" xmlns:w16cid="http://schemas.microsoft.com/office/word/2016/wordml/cid" xmlns:w16="http://schemas.microsoft.com/office/word/2018/wordml" xmlns:w16sdtdh="http://schemas.microsoft.com/office/word/2020/wordml/sdtdatahash" xmlns:w16se="http://schemas.microsoft.com/office/word/2015/wordml/symex" mc:Ignorable="w14 w15 w16se w16cid w16 w16cex w16sdtdh">
   <w:docDefaults>
     <w:rPrDefault>
       <w:rPr>

</xml_diff>

<commit_message>
added general overview info to design doc
</commit_message>
<xml_diff>
--- a/documentation/design doc 1.docx
+++ b/documentation/design doc 1.docx
@@ -1,8 +1,11 @@
 
 <file path=word/document.xml><?xml version="1.0" encoding="utf-8"?>
-<w:document xmlns:wpc="http://schemas.microsoft.com/office/word/2010/wordprocessingCanvas" xmlns:cx="http://schemas.microsoft.com/office/drawing/2014/chartex" xmlns:cx1="http://schemas.microsoft.com/office/drawing/2015/9/8/chartex" xmlns:cx2="http://schemas.microsoft.com/office/drawing/2015/10/21/chartex" xmlns:cx3="http://schemas.microsoft.com/office/drawing/2016/5/9/chartex" xmlns:cx4="http://schemas.microsoft.com/office/drawing/2016/5/10/chartex" xmlns:cx5="http://schemas.microsoft.com/office/drawing/2016/5/11/chartex" xmlns:cx6="http://schemas.microsoft.com/office/drawing/2016/5/12/chartex" xmlns:cx7="http://schemas.microsoft.com/office/drawing/2016/5/13/chartex" xmlns:cx8="http://schemas.microsoft.com/office/drawing/2016/5/14/chartex" xmlns:mc="http://schemas.openxmlformats.org/markup-compatibility/2006" xmlns:aink="http://schemas.microsoft.com/office/drawing/2016/ink" xmlns:am3d="http://schemas.microsoft.com/office/drawing/2017/model3d" xmlns:o="urn:schemas-microsoft-com:office:office" xmlns:oel="http://schemas.microsoft.com/office/2019/extlst" xmlns:r="http://schemas.openxmlformats.org/officeDocument/2006/relationships" xmlns:m="http://schemas.openxmlformats.org/officeDocument/2006/math" xmlns:v="urn:schemas-microsoft-com:vml" xmlns:wp14="http://schemas.microsoft.com/office/word/2010/wordprocessingDrawing" xmlns:wp="http://schemas.openxmlformats.org/drawingml/2006/wordprocessingDrawing" xmlns:w10="urn:schemas-microsoft-com:office:word" xmlns:w="http://schemas.openxmlformats.org/wordprocessingml/2006/main" xmlns:w14="http://schemas.microsoft.com/office/word/2010/wordml" xmlns:w15="http://schemas.microsoft.com/office/word/2012/wordml" xmlns:w16cex="http://schemas.microsoft.com/office/word/2018/wordml/cex" xmlns:w16cid="http://schemas.microsoft.com/office/word/2016/wordml/cid" xmlns:w16="http://schemas.microsoft.com/office/word/2018/wordml" xmlns:w16sdtdh="http://schemas.microsoft.com/office/word/2020/wordml/sdtdatahash" xmlns:w16se="http://schemas.microsoft.com/office/word/2015/wordml/symex" xmlns:wpg="http://schemas.microsoft.com/office/word/2010/wordprocessingGroup" xmlns:wpi="http://schemas.microsoft.com/office/word/2010/wordprocessingInk" xmlns:wne="http://schemas.microsoft.com/office/word/2006/wordml" xmlns:wps="http://schemas.microsoft.com/office/word/2010/wordprocessingShape" mc:Ignorable="w14 w15 w16se w16cid w16 w16cex w16sdtdh wp14">
+<w:document xmlns:wpc="http://schemas.microsoft.com/office/word/2010/wordprocessingCanvas" xmlns:cx="http://schemas.microsoft.com/office/drawing/2014/chartex" xmlns:cx1="http://schemas.microsoft.com/office/drawing/2015/9/8/chartex" xmlns:cx2="http://schemas.microsoft.com/office/drawing/2015/10/21/chartex" xmlns:cx3="http://schemas.microsoft.com/office/drawing/2016/5/9/chartex" xmlns:cx4="http://schemas.microsoft.com/office/drawing/2016/5/10/chartex" xmlns:cx5="http://schemas.microsoft.com/office/drawing/2016/5/11/chartex" xmlns:cx6="http://schemas.microsoft.com/office/drawing/2016/5/12/chartex" xmlns:cx7="http://schemas.microsoft.com/office/drawing/2016/5/13/chartex" xmlns:cx8="http://schemas.microsoft.com/office/drawing/2016/5/14/chartex" xmlns:mc="http://schemas.openxmlformats.org/markup-compatibility/2006" xmlns:aink="http://schemas.microsoft.com/office/drawing/2016/ink" xmlns:am3d="http://schemas.microsoft.com/office/drawing/2017/model3d" xmlns:o="urn:schemas-microsoft-com:office:office" xmlns:oel="http://schemas.microsoft.com/office/2019/extlst" xmlns:r="http://schemas.openxmlformats.org/officeDocument/2006/relationships" xmlns:m="http://schemas.openxmlformats.org/officeDocument/2006/math" xmlns:v="urn:schemas-microsoft-com:vml" xmlns:wp14="http://schemas.microsoft.com/office/word/2010/wordprocessingDrawing" xmlns:wp="http://schemas.openxmlformats.org/drawingml/2006/wordprocessingDrawing" xmlns:w10="urn:schemas-microsoft-com:office:word" xmlns:w="http://schemas.openxmlformats.org/wordprocessingml/2006/main" xmlns:w14="http://schemas.microsoft.com/office/word/2010/wordml" xmlns:w15="http://schemas.microsoft.com/office/word/2012/wordml" xmlns:w16cex="http://schemas.microsoft.com/office/word/2018/wordml/cex" xmlns:w16cid="http://schemas.microsoft.com/office/word/2016/wordml/cid" xmlns:w16="http://schemas.microsoft.com/office/word/2018/wordml" xmlns:w16du="http://schemas.microsoft.com/office/word/2023/wordml/word16du" xmlns:w16sdtdh="http://schemas.microsoft.com/office/word/2020/wordml/sdtdatahash" xmlns:w16se="http://schemas.microsoft.com/office/word/2015/wordml/symex" xmlns:wpg="http://schemas.microsoft.com/office/word/2010/wordprocessingGroup" xmlns:wpi="http://schemas.microsoft.com/office/word/2010/wordprocessingInk" xmlns:wne="http://schemas.microsoft.com/office/word/2006/wordml" xmlns:wps="http://schemas.microsoft.com/office/word/2010/wordprocessingShape" mc:Ignorable="w14 w15 w16se w16cid w16 w16cex w16sdtdh w16du wp14">
   <w:body>
     <w:p>
+      <w:pPr>
+        <w:pStyle w:val="Heading2"/>
+      </w:pPr>
       <w:r>
         <w:t>Premise</w:t>
       </w:r>
@@ -12,7 +15,13 @@
         <w:ind w:left="720"/>
       </w:pPr>
       <w:r>
-        <w:t>Control an auto-shooting moving castle with multiple customizable layers and adjustable movement options.</w:t>
+        <w:t>Control an auto-shooting</w:t>
+      </w:r>
+      <w:r>
+        <w:t xml:space="preserve"> Siege Engine</w:t>
+      </w:r>
+      <w:r>
+        <w:t xml:space="preserve"> with multiple customizable layers and adjustable movement options.</w:t>
       </w:r>
     </w:p>
     <w:p>
@@ -28,7 +37,13 @@
         <w:ind w:left="720"/>
       </w:pPr>
       <w:r>
-        <w:t>Collect resources to sustain your castle’s resource production and modify your weaponry.</w:t>
+        <w:t>Collect resources to sustain your</w:t>
+      </w:r>
+      <w:r>
+        <w:t xml:space="preserve"> Siege Engine</w:t>
+      </w:r>
+      <w:r>
+        <w:t xml:space="preserve"> resource production and modify your weaponry.</w:t>
       </w:r>
     </w:p>
     <w:p>
@@ -36,10 +51,26 @@
         <w:ind w:left="720"/>
       </w:pPr>
       <w:r>
+        <w:t>Players can return to the Stationary City at their discretion to deposit their resources, but more / higher quality resources become available as the day goes on.</w:t>
+      </w:r>
+    </w:p>
+    <w:p>
+      <w:pPr>
+        <w:ind w:left="720"/>
+      </w:pPr>
+      <w:r>
         <w:t>Upgrade the Stationary City to unlock new weapons and permanently buff your stats.</w:t>
       </w:r>
     </w:p>
     <w:p>
+      <w:pPr>
+        <w:ind w:left="720"/>
+      </w:pPr>
+    </w:p>
+    <w:p>
+      <w:pPr>
+        <w:pStyle w:val="Heading2"/>
+      </w:pPr>
       <w:r>
         <w:t xml:space="preserve">Moving Castle </w:t>
       </w:r>
@@ -110,8 +141,13 @@
         </w:numPr>
       </w:pPr>
       <w:r>
-        <w:t>Makes enemies intangible to other enemies while knocked back</w:t>
-      </w:r>
+        <w:t xml:space="preserve">Makes enemies intangible to other enemies while knocked </w:t>
+      </w:r>
+      <w:proofErr w:type="gramStart"/>
+      <w:r>
+        <w:t>back</w:t>
+      </w:r>
+      <w:proofErr w:type="gramEnd"/>
     </w:p>
     <w:p>
       <w:pPr>
@@ -232,8 +268,13 @@
         </w:numPr>
       </w:pPr>
       <w:r>
-        <w:t>Barrel constantly spins around the tower and fires at a high fire rate</w:t>
-      </w:r>
+        <w:t xml:space="preserve">Barrel constantly spins around the tower and fires at a high fire </w:t>
+      </w:r>
+      <w:proofErr w:type="gramStart"/>
+      <w:r>
+        <w:t>rate</w:t>
+      </w:r>
+      <w:proofErr w:type="gramEnd"/>
     </w:p>
     <w:p>
       <w:pPr>
@@ -292,7 +333,15 @@
         </w:numPr>
       </w:pPr>
       <w:r>
-        <w:t>Periodic close range blasts of fire</w:t>
+        <w:t xml:space="preserve">Periodic </w:t>
+      </w:r>
+      <w:proofErr w:type="gramStart"/>
+      <w:r>
+        <w:t>close range</w:t>
+      </w:r>
+      <w:proofErr w:type="gramEnd"/>
+      <w:r>
+        <w:t xml:space="preserve"> blasts of fire</w:t>
       </w:r>
     </w:p>
     <w:p>
@@ -328,7 +377,15 @@
         </w:numPr>
       </w:pPr>
       <w:r>
-        <w:t>Periodic close range blasts of air</w:t>
+        <w:t xml:space="preserve">Periodic </w:t>
+      </w:r>
+      <w:proofErr w:type="gramStart"/>
+      <w:r>
+        <w:t>close range</w:t>
+      </w:r>
+      <w:proofErr w:type="gramEnd"/>
+      <w:r>
+        <w:t xml:space="preserve"> blasts of air</w:t>
       </w:r>
     </w:p>
     <w:p>
@@ -364,8 +421,13 @@
         </w:numPr>
       </w:pPr>
       <w:r>
-        <w:t>Targets specific targets and creates a beam, damaging all enemies in beam</w:t>
-      </w:r>
+        <w:t xml:space="preserve">Targets specific targets and creates a beam, damaging all enemies in </w:t>
+      </w:r>
+      <w:proofErr w:type="gramStart"/>
+      <w:r>
+        <w:t>beam</w:t>
+      </w:r>
+      <w:proofErr w:type="gramEnd"/>
     </w:p>
     <w:p>
       <w:pPr>
@@ -391,8 +453,13 @@
         </w:numPr>
       </w:pPr>
       <w:r>
-        <w:t>Auto firing shotgun that can be placed at a player-selected angle and never moved</w:t>
-      </w:r>
+        <w:t xml:space="preserve">Auto firing shotgun that can be placed at a player-selected angle and never </w:t>
+      </w:r>
+      <w:proofErr w:type="gramStart"/>
+      <w:r>
+        <w:t>moved</w:t>
+      </w:r>
+      <w:proofErr w:type="gramEnd"/>
     </w:p>
     <w:p>
       <w:pPr>
@@ -415,9 +482,13 @@
         </w:numPr>
       </w:pPr>
       <w:r>
-        <w:lastRenderedPageBreak/>
-        <w:t>Average weapon aimed in 4 directions, determined on spawn</w:t>
-      </w:r>
+        <w:t xml:space="preserve">Average weapon aimed in 4 directions, determined on </w:t>
+      </w:r>
+      <w:proofErr w:type="gramStart"/>
+      <w:r>
+        <w:t>spawn</w:t>
+      </w:r>
+      <w:proofErr w:type="gramEnd"/>
     </w:p>
     <w:p>
       <w:pPr>
@@ -455,8 +526,13 @@
         <w:t xml:space="preserve">Aimed in </w:t>
       </w:r>
       <w:r>
-        <w:t>2 opposite directions, determined by player</w:t>
-      </w:r>
+        <w:t xml:space="preserve">2 opposite directions, determined by </w:t>
+      </w:r>
+      <w:proofErr w:type="gramStart"/>
+      <w:r>
+        <w:t>player</w:t>
+      </w:r>
+      <w:proofErr w:type="gramEnd"/>
       <w:r>
         <w:t xml:space="preserve"> </w:t>
       </w:r>
@@ -470,8 +546,13 @@
         </w:numPr>
       </w:pPr>
       <w:r>
-        <w:t>Explodes on impact</w:t>
-      </w:r>
+        <w:t xml:space="preserve">Explodes on </w:t>
+      </w:r>
+      <w:proofErr w:type="gramStart"/>
+      <w:r>
+        <w:t>impact</w:t>
+      </w:r>
+      <w:proofErr w:type="gramEnd"/>
     </w:p>
     <w:p>
       <w:pPr>
@@ -506,20 +587,27 @@
         </w:numPr>
       </w:pPr>
       <w:r>
-        <w:t>8 direction tack shooter</w:t>
-      </w:r>
-    </w:p>
-    <w:p>
-      <w:pPr>
-        <w:pStyle w:val="ListParagraph"/>
-        <w:numPr>
-          <w:ilvl w:val="0"/>
-          <w:numId w:val="3"/>
-        </w:numPr>
-      </w:pPr>
+        <w:t xml:space="preserve">8 direction tack </w:t>
+      </w:r>
+      <w:proofErr w:type="gramStart"/>
+      <w:r>
+        <w:t>shooter</w:t>
+      </w:r>
+      <w:proofErr w:type="gramEnd"/>
+    </w:p>
+    <w:p>
+      <w:pPr>
+        <w:pStyle w:val="ListParagraph"/>
+        <w:numPr>
+          <w:ilvl w:val="0"/>
+          <w:numId w:val="3"/>
+        </w:numPr>
+      </w:pPr>
+      <w:proofErr w:type="spellStart"/>
       <w:r>
         <w:t>Dragonator</w:t>
       </w:r>
+      <w:proofErr w:type="spellEnd"/>
     </w:p>
     <w:p>
       <w:pPr>
@@ -530,8 +618,13 @@
         </w:numPr>
       </w:pPr>
       <w:r>
-        <w:t>8 direction stabber</w:t>
-      </w:r>
+        <w:t xml:space="preserve">8 direction </w:t>
+      </w:r>
+      <w:proofErr w:type="gramStart"/>
+      <w:r>
+        <w:t>stabber</w:t>
+      </w:r>
+      <w:proofErr w:type="gramEnd"/>
     </w:p>
     <w:p>
       <w:pPr>
@@ -542,8 +635,13 @@
         </w:numPr>
       </w:pPr>
       <w:r>
-        <w:t>High damage while extending, low knockback</w:t>
-      </w:r>
+        <w:t xml:space="preserve">High damage while extending, low </w:t>
+      </w:r>
+      <w:proofErr w:type="gramStart"/>
+      <w:r>
+        <w:t>knockback</w:t>
+      </w:r>
+      <w:proofErr w:type="gramEnd"/>
     </w:p>
     <w:p>
       <w:pPr>
@@ -554,8 +652,13 @@
         </w:numPr>
       </w:pPr>
       <w:r>
-        <w:t>lower damage when extended, medium knockback</w:t>
-      </w:r>
+        <w:t xml:space="preserve">lower damage when extended, medium </w:t>
+      </w:r>
+      <w:proofErr w:type="gramStart"/>
+      <w:r>
+        <w:t>knockback</w:t>
+      </w:r>
+      <w:proofErr w:type="gramEnd"/>
     </w:p>
     <w:p>
       <w:pPr>
@@ -566,8 +669,13 @@
         </w:numPr>
       </w:pPr>
       <w:r>
-        <w:t>very low fire rate, activated on proximity</w:t>
-      </w:r>
+        <w:t xml:space="preserve">very low fire rate, activated on </w:t>
+      </w:r>
+      <w:proofErr w:type="gramStart"/>
+      <w:r>
+        <w:t>proximity</w:t>
+      </w:r>
+      <w:proofErr w:type="gramEnd"/>
     </w:p>
     <w:p>
       <w:pPr>
@@ -638,8 +746,13 @@
         </w:numPr>
       </w:pPr>
       <w:r>
-        <w:t>Shoot at current layer and +1</w:t>
-      </w:r>
+        <w:t xml:space="preserve">Shoot at current layer and </w:t>
+      </w:r>
+      <w:proofErr w:type="gramStart"/>
+      <w:r>
+        <w:t>+1</w:t>
+      </w:r>
+      <w:proofErr w:type="gramEnd"/>
     </w:p>
     <w:p>
       <w:pPr>
@@ -650,8 +763,13 @@
         </w:numPr>
       </w:pPr>
       <w:r>
-        <w:t>Any air enemies get impaled and fall to ground, having very slow movement speed</w:t>
-      </w:r>
+        <w:t xml:space="preserve">Any air enemies get impaled and fall to ground, having very slow movement </w:t>
+      </w:r>
+      <w:proofErr w:type="gramStart"/>
+      <w:r>
+        <w:t>speed</w:t>
+      </w:r>
+      <w:proofErr w:type="gramEnd"/>
     </w:p>
     <w:p>
       <w:pPr>
@@ -747,10 +865,18 @@
         </w:numPr>
       </w:pPr>
       <w:r>
-        <w:t>Shopping cart wheels</w:t>
-      </w:r>
-    </w:p>
-    <w:p>
+        <w:t xml:space="preserve">Shopping </w:t>
+      </w:r>
+      <w:proofErr w:type="gramStart"/>
+      <w:r>
+        <w:t>cart wheels</w:t>
+      </w:r>
+      <w:proofErr w:type="gramEnd"/>
+    </w:p>
+    <w:p>
+      <w:pPr>
+        <w:pStyle w:val="Heading2"/>
+      </w:pPr>
       <w:r>
         <w:t>Enemy Types</w:t>
       </w:r>
@@ -864,7 +990,6 @@
         </w:numPr>
       </w:pPr>
       <w:r>
-        <w:lastRenderedPageBreak/>
         <w:t>Medium health</w:t>
       </w:r>
     </w:p>
@@ -1282,7 +1407,15 @@
         </w:numPr>
       </w:pPr>
       <w:r>
-        <w:t>(remove following 2 if its too complicated for the vibes of an auto shooter)</w:t>
+        <w:t xml:space="preserve">(remove following 2 if </w:t>
+      </w:r>
+      <w:proofErr w:type="spellStart"/>
+      <w:r>
+        <w:t>its</w:t>
+      </w:r>
+      <w:proofErr w:type="spellEnd"/>
+      <w:r>
+        <w:t xml:space="preserve"> too complicated for the vibes of an auto shooter)</w:t>
       </w:r>
     </w:p>
     <w:p>
@@ -1309,11 +1442,13 @@
         </w:numPr>
       </w:pPr>
       <w:r>
-        <w:lastRenderedPageBreak/>
         <w:t>Keeps distance at low health, attacking with fireballs (?)</w:t>
       </w:r>
     </w:p>
     <w:p>
+      <w:pPr>
+        <w:pStyle w:val="Heading2"/>
+      </w:pPr>
       <w:r>
         <w:t>Tower Upgrades</w:t>
       </w:r>
@@ -1324,6 +1459,9 @@
       </w:pPr>
     </w:p>
     <w:p>
+      <w:pPr>
+        <w:pStyle w:val="Heading2"/>
+      </w:pPr>
       <w:r>
         <w:t>Run-Constrained Resources</w:t>
       </w:r>
@@ -1334,8 +1472,22 @@
       </w:pPr>
     </w:p>
     <w:p>
-      <w:r>
-        <w:t>Towerbuilding Progression</w:t>
+      <w:pPr>
+        <w:pStyle w:val="Heading2"/>
+      </w:pPr>
+      <w:proofErr w:type="spellStart"/>
+      <w:r>
+        <w:t>Tow</w:t>
+      </w:r>
+      <w:r>
+        <w:t>n</w:t>
+      </w:r>
+      <w:r>
+        <w:t>building</w:t>
+      </w:r>
+      <w:proofErr w:type="spellEnd"/>
+      <w:r>
+        <w:t xml:space="preserve"> Progression</w:t>
       </w:r>
     </w:p>
     <w:p>
@@ -1355,7 +1507,7 @@
 </file>
 
 <file path=word/numbering.xml><?xml version="1.0" encoding="utf-8"?>
-<w:numbering xmlns:wpc="http://schemas.microsoft.com/office/word/2010/wordprocessingCanvas" xmlns:cx="http://schemas.microsoft.com/office/drawing/2014/chartex" xmlns:cx1="http://schemas.microsoft.com/office/drawing/2015/9/8/chartex" xmlns:cx2="http://schemas.microsoft.com/office/drawing/2015/10/21/chartex" xmlns:cx3="http://schemas.microsoft.com/office/drawing/2016/5/9/chartex" xmlns:cx4="http://schemas.microsoft.com/office/drawing/2016/5/10/chartex" xmlns:cx5="http://schemas.microsoft.com/office/drawing/2016/5/11/chartex" xmlns:cx6="http://schemas.microsoft.com/office/drawing/2016/5/12/chartex" xmlns:cx7="http://schemas.microsoft.com/office/drawing/2016/5/13/chartex" xmlns:cx8="http://schemas.microsoft.com/office/drawing/2016/5/14/chartex" xmlns:mc="http://schemas.openxmlformats.org/markup-compatibility/2006" xmlns:aink="http://schemas.microsoft.com/office/drawing/2016/ink" xmlns:am3d="http://schemas.microsoft.com/office/drawing/2017/model3d" xmlns:o="urn:schemas-microsoft-com:office:office" xmlns:oel="http://schemas.microsoft.com/office/2019/extlst" xmlns:r="http://schemas.openxmlformats.org/officeDocument/2006/relationships" xmlns:m="http://schemas.openxmlformats.org/officeDocument/2006/math" xmlns:v="urn:schemas-microsoft-com:vml" xmlns:wp14="http://schemas.microsoft.com/office/word/2010/wordprocessingDrawing" xmlns:wp="http://schemas.openxmlformats.org/drawingml/2006/wordprocessingDrawing" xmlns:w10="urn:schemas-microsoft-com:office:word" xmlns:w="http://schemas.openxmlformats.org/wordprocessingml/2006/main" xmlns:w14="http://schemas.microsoft.com/office/word/2010/wordml" xmlns:w15="http://schemas.microsoft.com/office/word/2012/wordml" xmlns:w16cex="http://schemas.microsoft.com/office/word/2018/wordml/cex" xmlns:w16cid="http://schemas.microsoft.com/office/word/2016/wordml/cid" xmlns:w16="http://schemas.microsoft.com/office/word/2018/wordml" xmlns:w16sdtdh="http://schemas.microsoft.com/office/word/2020/wordml/sdtdatahash" xmlns:w16se="http://schemas.microsoft.com/office/word/2015/wordml/symex" xmlns:wpg="http://schemas.microsoft.com/office/word/2010/wordprocessingGroup" xmlns:wpi="http://schemas.microsoft.com/office/word/2010/wordprocessingInk" xmlns:wne="http://schemas.microsoft.com/office/word/2006/wordml" xmlns:wps="http://schemas.microsoft.com/office/word/2010/wordprocessingShape" mc:Ignorable="w14 w15 w16se w16cid w16 w16cex w16sdtdh wp14">
+<w:numbering xmlns:wpc="http://schemas.microsoft.com/office/word/2010/wordprocessingCanvas" xmlns:cx="http://schemas.microsoft.com/office/drawing/2014/chartex" xmlns:cx1="http://schemas.microsoft.com/office/drawing/2015/9/8/chartex" xmlns:cx2="http://schemas.microsoft.com/office/drawing/2015/10/21/chartex" xmlns:cx3="http://schemas.microsoft.com/office/drawing/2016/5/9/chartex" xmlns:cx4="http://schemas.microsoft.com/office/drawing/2016/5/10/chartex" xmlns:cx5="http://schemas.microsoft.com/office/drawing/2016/5/11/chartex" xmlns:cx6="http://schemas.microsoft.com/office/drawing/2016/5/12/chartex" xmlns:cx7="http://schemas.microsoft.com/office/drawing/2016/5/13/chartex" xmlns:cx8="http://schemas.microsoft.com/office/drawing/2016/5/14/chartex" xmlns:mc="http://schemas.openxmlformats.org/markup-compatibility/2006" xmlns:aink="http://schemas.microsoft.com/office/drawing/2016/ink" xmlns:am3d="http://schemas.microsoft.com/office/drawing/2017/model3d" xmlns:o="urn:schemas-microsoft-com:office:office" xmlns:oel="http://schemas.microsoft.com/office/2019/extlst" xmlns:r="http://schemas.openxmlformats.org/officeDocument/2006/relationships" xmlns:m="http://schemas.openxmlformats.org/officeDocument/2006/math" xmlns:v="urn:schemas-microsoft-com:vml" xmlns:wp14="http://schemas.microsoft.com/office/word/2010/wordprocessingDrawing" xmlns:wp="http://schemas.openxmlformats.org/drawingml/2006/wordprocessingDrawing" xmlns:w10="urn:schemas-microsoft-com:office:word" xmlns:w="http://schemas.openxmlformats.org/wordprocessingml/2006/main" xmlns:w14="http://schemas.microsoft.com/office/word/2010/wordml" xmlns:w15="http://schemas.microsoft.com/office/word/2012/wordml" xmlns:w16cex="http://schemas.microsoft.com/office/word/2018/wordml/cex" xmlns:w16cid="http://schemas.microsoft.com/office/word/2016/wordml/cid" xmlns:w16="http://schemas.microsoft.com/office/word/2018/wordml" xmlns:w16du="http://schemas.microsoft.com/office/word/2023/wordml/word16du" xmlns:w16sdtdh="http://schemas.microsoft.com/office/word/2020/wordml/sdtdatahash" xmlns:w16se="http://schemas.microsoft.com/office/word/2015/wordml/symex" xmlns:wpg="http://schemas.microsoft.com/office/word/2010/wordprocessingGroup" xmlns:wpi="http://schemas.microsoft.com/office/word/2010/wordprocessingInk" xmlns:wne="http://schemas.microsoft.com/office/word/2006/wordml" xmlns:wps="http://schemas.microsoft.com/office/word/2010/wordprocessingShape" mc:Ignorable="w14 w15 w16se w16cid w16 w16cex w16sdtdh w16du wp14">
   <w:abstractNum w:abstractNumId="0" w15:restartNumberingAfterBreak="0">
     <w:nsid w:val="01B94DA5"/>
     <w:multiLevelType w:val="hybridMultilevel"/>
@@ -1821,7 +1973,7 @@
 </file>
 
 <file path=word/styles.xml><?xml version="1.0" encoding="utf-8"?>
-<w:styles xmlns:mc="http://schemas.openxmlformats.org/markup-compatibility/2006" xmlns:r="http://schemas.openxmlformats.org/officeDocument/2006/relationships" xmlns:w="http://schemas.openxmlformats.org/wordprocessingml/2006/main" xmlns:w14="http://schemas.microsoft.com/office/word/2010/wordml" xmlns:w15="http://schemas.microsoft.com/office/word/2012/wordml" xmlns:w16cex="http://schemas.microsoft.com/office/word/2018/wordml/cex" xmlns:w16cid="http://schemas.microsoft.com/office/word/2016/wordml/cid" xmlns:w16="http://schemas.microsoft.com/office/word/2018/wordml" xmlns:w16sdtdh="http://schemas.microsoft.com/office/word/2020/wordml/sdtdatahash" xmlns:w16se="http://schemas.microsoft.com/office/word/2015/wordml/symex" mc:Ignorable="w14 w15 w16se w16cid w16 w16cex w16sdtdh">
+<w:styles xmlns:mc="http://schemas.openxmlformats.org/markup-compatibility/2006" xmlns:r="http://schemas.openxmlformats.org/officeDocument/2006/relationships" xmlns:w="http://schemas.openxmlformats.org/wordprocessingml/2006/main" xmlns:w14="http://schemas.microsoft.com/office/word/2010/wordml" xmlns:w15="http://schemas.microsoft.com/office/word/2012/wordml" xmlns:w16cex="http://schemas.microsoft.com/office/word/2018/wordml/cex" xmlns:w16cid="http://schemas.microsoft.com/office/word/2016/wordml/cid" xmlns:w16="http://schemas.microsoft.com/office/word/2018/wordml" xmlns:w16du="http://schemas.microsoft.com/office/word/2023/wordml/word16du" xmlns:w16sdtdh="http://schemas.microsoft.com/office/word/2020/wordml/sdtdatahash" xmlns:w16se="http://schemas.microsoft.com/office/word/2015/wordml/symex" mc:Ignorable="w14 w15 w16se w16cid w16 w16cex w16sdtdh w16du">
   <w:docDefaults>
     <w:rPrDefault>
       <w:rPr>
@@ -2248,7 +2400,6 @@
     <w:next w:val="Normal"/>
     <w:link w:val="Heading2Char"/>
     <w:uiPriority w:val="9"/>
-    <w:semiHidden/>
     <w:unhideWhenUsed/>
     <w:qFormat/>
     <w:rsid w:val="0028206A"/>
@@ -2465,7 +2616,6 @@
     <w:basedOn w:val="DefaultParagraphFont"/>
     <w:link w:val="Heading2"/>
     <w:uiPriority w:val="9"/>
-    <w:semiHidden/>
     <w:rsid w:val="0028206A"/>
     <w:rPr>
       <w:rFonts w:asciiTheme="majorHAnsi" w:eastAsiaTheme="majorEastAsia" w:hAnsiTheme="majorHAnsi" w:cstheme="majorBidi"/>

</xml_diff>

<commit_message>
added base enemy components and testGoblin
</commit_message>
<xml_diff>
--- a/documentation/design doc 1.docx
+++ b/documentation/design doc 1.docx
@@ -141,13 +141,8 @@
         </w:numPr>
       </w:pPr>
       <w:r>
-        <w:t xml:space="preserve">Makes enemies intangible to other enemies while knocked </w:t>
-      </w:r>
-      <w:proofErr w:type="gramStart"/>
-      <w:r>
-        <w:t>back</w:t>
-      </w:r>
-      <w:proofErr w:type="gramEnd"/>
+        <w:t>Makes enemies intangible to other enemies while knocked back</w:t>
+      </w:r>
     </w:p>
     <w:p>
       <w:pPr>
@@ -268,13 +263,8 @@
         </w:numPr>
       </w:pPr>
       <w:r>
-        <w:t xml:space="preserve">Barrel constantly spins around the tower and fires at a high fire </w:t>
-      </w:r>
-      <w:proofErr w:type="gramStart"/>
-      <w:r>
-        <w:t>rate</w:t>
-      </w:r>
-      <w:proofErr w:type="gramEnd"/>
+        <w:t>Barrel constantly spins around the tower and fires at a high fire rate</w:t>
+      </w:r>
     </w:p>
     <w:p>
       <w:pPr>
@@ -333,15 +323,7 @@
         </w:numPr>
       </w:pPr>
       <w:r>
-        <w:t xml:space="preserve">Periodic </w:t>
-      </w:r>
-      <w:proofErr w:type="gramStart"/>
-      <w:r>
-        <w:t>close range</w:t>
-      </w:r>
-      <w:proofErr w:type="gramEnd"/>
-      <w:r>
-        <w:t xml:space="preserve"> blasts of fire</w:t>
+        <w:t>Periodic close range blasts of fire</w:t>
       </w:r>
     </w:p>
     <w:p>
@@ -377,15 +359,7 @@
         </w:numPr>
       </w:pPr>
       <w:r>
-        <w:t xml:space="preserve">Periodic </w:t>
-      </w:r>
-      <w:proofErr w:type="gramStart"/>
-      <w:r>
-        <w:t>close range</w:t>
-      </w:r>
-      <w:proofErr w:type="gramEnd"/>
-      <w:r>
-        <w:t xml:space="preserve"> blasts of air</w:t>
+        <w:t>Periodic close range blasts of air</w:t>
       </w:r>
     </w:p>
     <w:p>
@@ -421,13 +395,8 @@
         </w:numPr>
       </w:pPr>
       <w:r>
-        <w:t xml:space="preserve">Targets specific targets and creates a beam, damaging all enemies in </w:t>
-      </w:r>
-      <w:proofErr w:type="gramStart"/>
-      <w:r>
-        <w:t>beam</w:t>
-      </w:r>
-      <w:proofErr w:type="gramEnd"/>
+        <w:t>Targets specific targets and creates a beam, damaging all enemies in beam</w:t>
+      </w:r>
     </w:p>
     <w:p>
       <w:pPr>
@@ -453,13 +422,8 @@
         </w:numPr>
       </w:pPr>
       <w:r>
-        <w:t xml:space="preserve">Auto firing shotgun that can be placed at a player-selected angle and never </w:t>
-      </w:r>
-      <w:proofErr w:type="gramStart"/>
-      <w:r>
-        <w:t>moved</w:t>
-      </w:r>
-      <w:proofErr w:type="gramEnd"/>
+        <w:t>Auto firing shotgun that can be placed at a player-selected angle and never moved</w:t>
+      </w:r>
     </w:p>
     <w:p>
       <w:pPr>
@@ -482,13 +446,8 @@
         </w:numPr>
       </w:pPr>
       <w:r>
-        <w:t xml:space="preserve">Average weapon aimed in 4 directions, determined on </w:t>
-      </w:r>
-      <w:proofErr w:type="gramStart"/>
-      <w:r>
-        <w:t>spawn</w:t>
-      </w:r>
-      <w:proofErr w:type="gramEnd"/>
+        <w:t>Average weapon aimed in 4 directions, determined on spawn</w:t>
+      </w:r>
     </w:p>
     <w:p>
       <w:pPr>
@@ -526,13 +485,8 @@
         <w:t xml:space="preserve">Aimed in </w:t>
       </w:r>
       <w:r>
-        <w:t xml:space="preserve">2 opposite directions, determined by </w:t>
-      </w:r>
-      <w:proofErr w:type="gramStart"/>
-      <w:r>
-        <w:t>player</w:t>
-      </w:r>
-      <w:proofErr w:type="gramEnd"/>
+        <w:t>2 opposite directions, determined by player</w:t>
+      </w:r>
       <w:r>
         <w:t xml:space="preserve"> </w:t>
       </w:r>
@@ -546,13 +500,8 @@
         </w:numPr>
       </w:pPr>
       <w:r>
-        <w:t xml:space="preserve">Explodes on </w:t>
-      </w:r>
-      <w:proofErr w:type="gramStart"/>
-      <w:r>
-        <w:t>impact</w:t>
-      </w:r>
-      <w:proofErr w:type="gramEnd"/>
+        <w:t>Explodes on impact</w:t>
+      </w:r>
     </w:p>
     <w:p>
       <w:pPr>
@@ -587,27 +536,20 @@
         </w:numPr>
       </w:pPr>
       <w:r>
-        <w:t xml:space="preserve">8 direction tack </w:t>
-      </w:r>
-      <w:proofErr w:type="gramStart"/>
-      <w:r>
-        <w:t>shooter</w:t>
-      </w:r>
-      <w:proofErr w:type="gramEnd"/>
-    </w:p>
-    <w:p>
-      <w:pPr>
-        <w:pStyle w:val="ListParagraph"/>
-        <w:numPr>
-          <w:ilvl w:val="0"/>
-          <w:numId w:val="3"/>
-        </w:numPr>
-      </w:pPr>
-      <w:proofErr w:type="spellStart"/>
+        <w:t>8 direction tack shooter</w:t>
+      </w:r>
+    </w:p>
+    <w:p>
+      <w:pPr>
+        <w:pStyle w:val="ListParagraph"/>
+        <w:numPr>
+          <w:ilvl w:val="0"/>
+          <w:numId w:val="3"/>
+        </w:numPr>
+      </w:pPr>
       <w:r>
         <w:t>Dragonator</w:t>
       </w:r>
-      <w:proofErr w:type="spellEnd"/>
     </w:p>
     <w:p>
       <w:pPr>
@@ -618,13 +560,8 @@
         </w:numPr>
       </w:pPr>
       <w:r>
-        <w:t xml:space="preserve">8 direction </w:t>
-      </w:r>
-      <w:proofErr w:type="gramStart"/>
-      <w:r>
-        <w:t>stabber</w:t>
-      </w:r>
-      <w:proofErr w:type="gramEnd"/>
+        <w:t>8 direction stabber</w:t>
+      </w:r>
     </w:p>
     <w:p>
       <w:pPr>
@@ -635,13 +572,8 @@
         </w:numPr>
       </w:pPr>
       <w:r>
-        <w:t xml:space="preserve">High damage while extending, low </w:t>
-      </w:r>
-      <w:proofErr w:type="gramStart"/>
-      <w:r>
-        <w:t>knockback</w:t>
-      </w:r>
-      <w:proofErr w:type="gramEnd"/>
+        <w:t>High damage while extending, low knockback</w:t>
+      </w:r>
     </w:p>
     <w:p>
       <w:pPr>
@@ -652,13 +584,8 @@
         </w:numPr>
       </w:pPr>
       <w:r>
-        <w:t xml:space="preserve">lower damage when extended, medium </w:t>
-      </w:r>
-      <w:proofErr w:type="gramStart"/>
-      <w:r>
-        <w:t>knockback</w:t>
-      </w:r>
-      <w:proofErr w:type="gramEnd"/>
+        <w:t>lower damage when extended, medium knockback</w:t>
+      </w:r>
     </w:p>
     <w:p>
       <w:pPr>
@@ -669,13 +596,8 @@
         </w:numPr>
       </w:pPr>
       <w:r>
-        <w:t xml:space="preserve">very low fire rate, activated on </w:t>
-      </w:r>
-      <w:proofErr w:type="gramStart"/>
-      <w:r>
-        <w:t>proximity</w:t>
-      </w:r>
-      <w:proofErr w:type="gramEnd"/>
+        <w:t>very low fire rate, activated on proximity</w:t>
+      </w:r>
     </w:p>
     <w:p>
       <w:pPr>
@@ -746,13 +668,8 @@
         </w:numPr>
       </w:pPr>
       <w:r>
-        <w:t xml:space="preserve">Shoot at current layer and </w:t>
-      </w:r>
-      <w:proofErr w:type="gramStart"/>
-      <w:r>
-        <w:t>+1</w:t>
-      </w:r>
-      <w:proofErr w:type="gramEnd"/>
+        <w:t>Shoot at current layer and +1</w:t>
+      </w:r>
     </w:p>
     <w:p>
       <w:pPr>
@@ -763,13 +680,8 @@
         </w:numPr>
       </w:pPr>
       <w:r>
-        <w:t xml:space="preserve">Any air enemies get impaled and fall to ground, having very slow movement </w:t>
-      </w:r>
-      <w:proofErr w:type="gramStart"/>
-      <w:r>
-        <w:t>speed</w:t>
-      </w:r>
-      <w:proofErr w:type="gramEnd"/>
+        <w:t>Any air enemies get impaled and fall to ground, having very slow movement speed</w:t>
+      </w:r>
     </w:p>
     <w:p>
       <w:pPr>
@@ -865,13 +777,8 @@
         </w:numPr>
       </w:pPr>
       <w:r>
-        <w:t xml:space="preserve">Shopping </w:t>
-      </w:r>
-      <w:proofErr w:type="gramStart"/>
-      <w:r>
-        <w:t>cart wheels</w:t>
-      </w:r>
-      <w:proofErr w:type="gramEnd"/>
+        <w:t>Shopping cart wheels</w:t>
+      </w:r>
     </w:p>
     <w:p>
       <w:pPr>
@@ -882,10 +789,179 @@
       </w:r>
     </w:p>
     <w:p>
+      <w:r>
+        <w:tab/>
+      </w:r>
+    </w:p>
+    <w:p>
       <w:pPr>
         <w:ind w:left="720"/>
       </w:pPr>
       <w:r>
+        <w:t>Health</w:t>
+      </w:r>
+    </w:p>
+    <w:p>
+      <w:pPr>
+        <w:pStyle w:val="ListParagraph"/>
+        <w:numPr>
+          <w:ilvl w:val="0"/>
+          <w:numId w:val="3"/>
+        </w:numPr>
+      </w:pPr>
+      <w:r>
+        <w:t>Low: 25</w:t>
+      </w:r>
+    </w:p>
+    <w:p>
+      <w:pPr>
+        <w:pStyle w:val="ListParagraph"/>
+        <w:numPr>
+          <w:ilvl w:val="0"/>
+          <w:numId w:val="3"/>
+        </w:numPr>
+      </w:pPr>
+      <w:r>
+        <w:t>Medium: 50</w:t>
+      </w:r>
+    </w:p>
+    <w:p>
+      <w:pPr>
+        <w:pStyle w:val="ListParagraph"/>
+        <w:numPr>
+          <w:ilvl w:val="0"/>
+          <w:numId w:val="3"/>
+        </w:numPr>
+      </w:pPr>
+      <w:r>
+        <w:t>High: 75</w:t>
+      </w:r>
+    </w:p>
+    <w:p>
+      <w:pPr>
+        <w:pStyle w:val="ListParagraph"/>
+        <w:numPr>
+          <w:ilvl w:val="0"/>
+          <w:numId w:val="3"/>
+        </w:numPr>
+      </w:pPr>
+      <w:r>
+        <w:t>Very High: 100</w:t>
+      </w:r>
+    </w:p>
+    <w:p>
+      <w:pPr>
+        <w:pStyle w:val="ListParagraph"/>
+        <w:numPr>
+          <w:ilvl w:val="0"/>
+          <w:numId w:val="3"/>
+        </w:numPr>
+      </w:pPr>
+      <w:r>
+        <w:t>Boss: 125</w:t>
+      </w:r>
+    </w:p>
+    <w:p>
+      <w:r>
+        <w:tab/>
+        <w:t>Speed</w:t>
+      </w:r>
+    </w:p>
+    <w:p>
+      <w:pPr>
+        <w:pStyle w:val="ListParagraph"/>
+        <w:numPr>
+          <w:ilvl w:val="0"/>
+          <w:numId w:val="3"/>
+        </w:numPr>
+      </w:pPr>
+      <w:r>
+        <w:t xml:space="preserve">Low : </w:t>
+      </w:r>
+      <w:r>
+        <w:t>1</w:t>
+      </w:r>
+    </w:p>
+    <w:p>
+      <w:pPr>
+        <w:pStyle w:val="ListParagraph"/>
+        <w:numPr>
+          <w:ilvl w:val="0"/>
+          <w:numId w:val="3"/>
+        </w:numPr>
+      </w:pPr>
+      <w:r>
+        <w:t xml:space="preserve">Medium: </w:t>
+      </w:r>
+      <w:r>
+        <w:t>2</w:t>
+      </w:r>
+    </w:p>
+    <w:p>
+      <w:pPr>
+        <w:pStyle w:val="ListParagraph"/>
+        <w:numPr>
+          <w:ilvl w:val="0"/>
+          <w:numId w:val="3"/>
+        </w:numPr>
+      </w:pPr>
+      <w:r>
+        <w:t xml:space="preserve">High: </w:t>
+      </w:r>
+      <w:r>
+        <w:t>3</w:t>
+      </w:r>
+    </w:p>
+    <w:p>
+      <w:pPr>
+        <w:ind w:left="720"/>
+      </w:pPr>
+      <w:r>
+        <w:t>Damage</w:t>
+      </w:r>
+    </w:p>
+    <w:p>
+      <w:pPr>
+        <w:pStyle w:val="ListParagraph"/>
+        <w:numPr>
+          <w:ilvl w:val="0"/>
+          <w:numId w:val="3"/>
+        </w:numPr>
+      </w:pPr>
+      <w:r>
+        <w:t>Low: 5</w:t>
+      </w:r>
+    </w:p>
+    <w:p>
+      <w:pPr>
+        <w:pStyle w:val="ListParagraph"/>
+        <w:numPr>
+          <w:ilvl w:val="0"/>
+          <w:numId w:val="3"/>
+        </w:numPr>
+      </w:pPr>
+      <w:r>
+        <w:t>Medium: 10</w:t>
+      </w:r>
+    </w:p>
+    <w:p>
+      <w:pPr>
+        <w:pStyle w:val="ListParagraph"/>
+        <w:numPr>
+          <w:ilvl w:val="0"/>
+          <w:numId w:val="3"/>
+        </w:numPr>
+      </w:pPr>
+      <w:r>
+        <w:t>High: 15</w:t>
+      </w:r>
+    </w:p>
+    <w:p/>
+    <w:p>
+      <w:pPr>
+        <w:ind w:left="720"/>
+      </w:pPr>
+      <w:r>
         <w:t>Goblin</w:t>
       </w:r>
     </w:p>
@@ -1305,6 +1381,9 @@
       <w:r>
         <w:t>High health</w:t>
       </w:r>
+      <w:r>
+        <w:t xml:space="preserve"> </w:t>
+      </w:r>
     </w:p>
     <w:p>
       <w:pPr>
@@ -1371,6 +1450,9 @@
         </w:numPr>
       </w:pPr>
       <w:r>
+        <w:t xml:space="preserve">Very </w:t>
+      </w:r>
+      <w:r>
         <w:t>High health</w:t>
       </w:r>
     </w:p>
@@ -1407,15 +1489,7 @@
         </w:numPr>
       </w:pPr>
       <w:r>
-        <w:t xml:space="preserve">(remove following 2 if </w:t>
-      </w:r>
-      <w:proofErr w:type="spellStart"/>
-      <w:r>
-        <w:t>its</w:t>
-      </w:r>
-      <w:proofErr w:type="spellEnd"/>
-      <w:r>
-        <w:t xml:space="preserve"> too complicated for the vibes of an auto shooter)</w:t>
+        <w:t>(remove following 2 if its too complicated for the vibes of an auto shooter)</w:t>
       </w:r>
     </w:p>
     <w:p>
@@ -1475,7 +1549,6 @@
       <w:pPr>
         <w:pStyle w:val="Heading2"/>
       </w:pPr>
-      <w:proofErr w:type="spellStart"/>
       <w:r>
         <w:t>Tow</w:t>
       </w:r>
@@ -1483,11 +1556,7 @@
         <w:t>n</w:t>
       </w:r>
       <w:r>
-        <w:t>building</w:t>
-      </w:r>
-      <w:proofErr w:type="spellEnd"/>
-      <w:r>
-        <w:t xml:space="preserve"> Progression</w:t>
+        <w:t>building Progression</w:t>
       </w:r>
     </w:p>
     <w:p>

</xml_diff>